<commit_message>
update notes on procfile
</commit_message>
<xml_diff>
--- a/JavaScript/JavaScript - Framework - Stimulus.docx
+++ b/JavaScript/JavaScript - Framework - Stimulus.docx
@@ -6,8 +6,13 @@
       <w:pPr>
         <w:pStyle w:val="Title"/>
       </w:pPr>
-      <w:r>
-        <w:t xml:space="preserve">JavaScript  - Framework - Stimulus </w:t>
+      <w:proofErr w:type="gramStart"/>
+      <w:r>
+        <w:t>JavaScript  -</w:t>
+      </w:r>
+      <w:proofErr w:type="gramEnd"/>
+      <w:r>
+        <w:t xml:space="preserve"> Framework - Stimulus </w:t>
       </w:r>
     </w:p>
     <w:p/>
@@ -21,7 +26,23 @@
     </w:p>
     <w:p>
       <w:r>
-        <w:t>A lightweight framework designed to augment current HTML and give it behavior. Works well with Rails Turbolinks and doesn't seek to take over the front end design</w:t>
+        <w:t xml:space="preserve">A lightweight framework designed to augment current HTML and give it </w:t>
+      </w:r>
+      <w:proofErr w:type="spellStart"/>
+      <w:r>
+        <w:t>behavior</w:t>
+      </w:r>
+      <w:proofErr w:type="spellEnd"/>
+      <w:r>
+        <w:t xml:space="preserve">. Works well with Rails </w:t>
+      </w:r>
+      <w:proofErr w:type="spellStart"/>
+      <w:r>
+        <w:t>Turbolinks</w:t>
+      </w:r>
+      <w:proofErr w:type="spellEnd"/>
+      <w:r>
+        <w:t xml:space="preserve"> and doesn't seek to take over the frontend design</w:t>
       </w:r>
       <w:r>
         <w:t xml:space="preserve"> by generating HTML</w:t>
@@ -57,7 +78,15 @@
     <w:p/>
     <w:p>
       <w:r>
-        <w:t>Then import Stimulus into the application javascript file and integrate it into webpack:</w:t>
+        <w:t xml:space="preserve">Then import Stimulus into the application </w:t>
+      </w:r>
+      <w:proofErr w:type="spellStart"/>
+      <w:r>
+        <w:t>javascript</w:t>
+      </w:r>
+      <w:proofErr w:type="spellEnd"/>
+      <w:r>
+        <w:t xml:space="preserve"> file and integrate it into webpack:</w:t>
       </w:r>
     </w:p>
     <w:p/>
@@ -69,42 +98,124 @@
         <w:t xml:space="preserve">// </w:t>
       </w:r>
       <w:r>
-        <w:t>app/javascript/packs/application.js.erb</w:t>
-      </w:r>
+        <w:t>app/</w:t>
+      </w:r>
+      <w:proofErr w:type="spellStart"/>
+      <w:r>
+        <w:t>javascript</w:t>
+      </w:r>
+      <w:proofErr w:type="spellEnd"/>
+      <w:r>
+        <w:t>/packs/</w:t>
+      </w:r>
+      <w:proofErr w:type="spellStart"/>
+      <w:r>
+        <w:t>application.js.erb</w:t>
+      </w:r>
+      <w:proofErr w:type="spellEnd"/>
     </w:p>
     <w:p/>
     <w:p>
       <w:r>
         <w:tab/>
-        <w:t>import { Application } from "stimulus"</w:t>
+        <w:t xml:space="preserve">import </w:t>
+      </w:r>
+      <w:proofErr w:type="gramStart"/>
+      <w:r>
+        <w:t>{ Application</w:t>
+      </w:r>
+      <w:proofErr w:type="gramEnd"/>
+      <w:r>
+        <w:t xml:space="preserve"> } from "stimulus"</w:t>
       </w:r>
     </w:p>
     <w:p>
       <w:r>
         <w:tab/>
-        <w:t>import { definitionsFromContext } from "stimulus/webpack-helpers"</w:t>
+        <w:t xml:space="preserve">import </w:t>
+      </w:r>
+      <w:proofErr w:type="gramStart"/>
+      <w:r>
+        <w:t xml:space="preserve">{ </w:t>
+      </w:r>
+      <w:proofErr w:type="spellStart"/>
+      <w:r>
+        <w:t>definitionsFromContext</w:t>
+      </w:r>
+      <w:proofErr w:type="spellEnd"/>
+      <w:proofErr w:type="gramEnd"/>
+      <w:r>
+        <w:t xml:space="preserve"> } from "stimulus/webpack-helpers"</w:t>
       </w:r>
     </w:p>
     <w:p/>
     <w:p>
       <w:r>
         <w:tab/>
-        <w:t>const application = Application.start()</w:t>
+      </w:r>
+      <w:proofErr w:type="spellStart"/>
+      <w:r>
+        <w:t>const</w:t>
+      </w:r>
+      <w:proofErr w:type="spellEnd"/>
+      <w:r>
+        <w:t xml:space="preserve"> application = </w:t>
+      </w:r>
+      <w:proofErr w:type="spellStart"/>
+      <w:r>
+        <w:t>Application.start</w:t>
+      </w:r>
+      <w:proofErr w:type="spellEnd"/>
+      <w:r>
+        <w:t>()</w:t>
       </w:r>
     </w:p>
     <w:p>
       <w:r>
         <w:tab/>
-        <w:t>const context = require.context("./controllers", true, /</w:t>
-      </w:r>
-      <w:r>
-        <w:t>\.js(</w:t>
+      </w:r>
+      <w:proofErr w:type="spellStart"/>
+      <w:r>
+        <w:t>const</w:t>
+      </w:r>
+      <w:proofErr w:type="spellEnd"/>
+      <w:r>
+        <w:t xml:space="preserve"> context = </w:t>
+      </w:r>
+      <w:proofErr w:type="spellStart"/>
+      <w:proofErr w:type="gramStart"/>
+      <w:r>
+        <w:t>require.context</w:t>
+      </w:r>
+      <w:proofErr w:type="spellEnd"/>
+      <w:proofErr w:type="gramEnd"/>
+      <w:r>
+        <w:t>("./controllers", true, /</w:t>
+      </w:r>
+      <w:r>
+        <w:t>\.</w:t>
+      </w:r>
+      <w:proofErr w:type="spellStart"/>
+      <w:r>
+        <w:t>js</w:t>
+      </w:r>
+      <w:proofErr w:type="spellEnd"/>
+      <w:r>
+        <w:t>(</w:t>
       </w:r>
       <w:r>
         <w:t>?:</w:t>
       </w:r>
       <w:r>
-        <w:t>.erb)?$</w:t>
+        <w:t>.</w:t>
+      </w:r>
+      <w:proofErr w:type="spellStart"/>
+      <w:r>
+        <w:t>erb</w:t>
+      </w:r>
+      <w:proofErr w:type="spellEnd"/>
+      <w:r>
+        <w:t>)?$</w:t>
       </w:r>
       <w:r>
         <w:t>/)</w:t>
@@ -113,13 +224,46 @@
     <w:p>
       <w:r>
         <w:tab/>
-        <w:t>application.load(definitionsFromContext(context))</w:t>
-      </w:r>
-    </w:p>
-    <w:p/>
-    <w:p>
-      <w:r>
-        <w:t>This will load javascript controllers from app/javascript/packs/controllers into the application.</w:t>
+      </w:r>
+      <w:proofErr w:type="spellStart"/>
+      <w:proofErr w:type="gramStart"/>
+      <w:r>
+        <w:t>application.load</w:t>
+      </w:r>
+      <w:proofErr w:type="spellEnd"/>
+      <w:proofErr w:type="gramEnd"/>
+      <w:r>
+        <w:t>(</w:t>
+      </w:r>
+      <w:proofErr w:type="spellStart"/>
+      <w:r>
+        <w:t>definitionsFromContext</w:t>
+      </w:r>
+      <w:proofErr w:type="spellEnd"/>
+      <w:r>
+        <w:t>(context))</w:t>
+      </w:r>
+    </w:p>
+    <w:p/>
+    <w:p>
+      <w:r>
+        <w:t xml:space="preserve">This will load </w:t>
+      </w:r>
+      <w:proofErr w:type="spellStart"/>
+      <w:r>
+        <w:t>javascript</w:t>
+      </w:r>
+      <w:proofErr w:type="spellEnd"/>
+      <w:r>
+        <w:t xml:space="preserve"> controllers from app/</w:t>
+      </w:r>
+      <w:proofErr w:type="spellStart"/>
+      <w:r>
+        <w:t>javascript</w:t>
+      </w:r>
+      <w:proofErr w:type="spellEnd"/>
+      <w:r>
+        <w:t>/packs/controllers into the application.</w:t>
       </w:r>
     </w:p>
     <w:p/>
@@ -175,13 +319,47 @@
     <w:p/>
     <w:p>
       <w:r>
-        <w:t>The Stimulus application works by monitoring the DOM, waiting for the data-controller attribute to appear in an element. The data-controller attribute connects a element to JavaScript controller, allowing it to gain the desired behavior from the JavaScript.</w:t>
-      </w:r>
-    </w:p>
-    <w:p/>
-    <w:p>
-      <w:r>
-        <w:t>State is stored in the HTML meaning controllers can be discarded between page changes, but reinitialize as they were when cachced HTML appears again.</w:t>
+        <w:t xml:space="preserve">The Stimulus application works by monitoring the DOM, waiting for the data-controller attribute to appear in an element. The data-controller attribute connects </w:t>
+      </w:r>
+      <w:proofErr w:type="spellStart"/>
+      <w:proofErr w:type="gramStart"/>
+      <w:r>
+        <w:t>a</w:t>
+      </w:r>
+      <w:proofErr w:type="spellEnd"/>
+      <w:proofErr w:type="gramEnd"/>
+      <w:r>
+        <w:t xml:space="preserve"> element to JavaScript controller, allowing it to gain the desired </w:t>
+      </w:r>
+      <w:proofErr w:type="spellStart"/>
+      <w:r>
+        <w:t>behavior</w:t>
+      </w:r>
+      <w:proofErr w:type="spellEnd"/>
+      <w:r>
+        <w:t xml:space="preserve"> from the JavaScript.</w:t>
+      </w:r>
+    </w:p>
+    <w:p/>
+    <w:p>
+      <w:r>
+        <w:t xml:space="preserve">State is stored in the HTML meaning controllers can be discarded between page </w:t>
+      </w:r>
+      <w:proofErr w:type="gramStart"/>
+      <w:r>
+        <w:t>changes, but</w:t>
+      </w:r>
+      <w:proofErr w:type="gramEnd"/>
+      <w:r>
+        <w:t xml:space="preserve"> reinitialize as they were when </w:t>
+      </w:r>
+      <w:proofErr w:type="spellStart"/>
+      <w:r>
+        <w:t>cachced</w:t>
+      </w:r>
+      <w:proofErr w:type="spellEnd"/>
+      <w:r>
+        <w:t xml:space="preserve"> HTML appears again.</w:t>
       </w:r>
     </w:p>
     <w:p/>
@@ -240,13 +418,29 @@
     </w:p>
     <w:p>
       <w:r>
-        <w:t xml:space="preserve">Controllers are javascript </w:t>
+        <w:t xml:space="preserve">Controllers are </w:t>
+      </w:r>
+      <w:proofErr w:type="spellStart"/>
+      <w:r>
+        <w:t>javascript</w:t>
+      </w:r>
+      <w:proofErr w:type="spellEnd"/>
+      <w:r>
+        <w:t xml:space="preserve"> </w:t>
       </w:r>
       <w:r>
         <w:t>class extends</w:t>
       </w:r>
       <w:r>
-        <w:t xml:space="preserve"> used to give HTML behavior.</w:t>
+        <w:t xml:space="preserve"> used to give HTML </w:t>
+      </w:r>
+      <w:proofErr w:type="spellStart"/>
+      <w:r>
+        <w:t>behavior</w:t>
+      </w:r>
+      <w:proofErr w:type="spellEnd"/>
+      <w:r>
+        <w:t>.</w:t>
       </w:r>
       <w:r>
         <w:t xml:space="preserve"> Controllers are named &lt;identifier&gt;_controller.js, where the identifier corresponds to the data-controller='&lt;identifier&gt;' attribute in a HTML element. </w:t>
@@ -255,7 +449,15 @@
     <w:p/>
     <w:p>
       <w:r>
-        <w:t>Names with multiple words are seperated with underscores in filenames, which are then converted to dashes in controller identifiers. Controllers which are nested in folders are have their path converted to double dashes in the identifier. For example:</w:t>
+        <w:t xml:space="preserve">Names with multiple words are </w:t>
+      </w:r>
+      <w:proofErr w:type="spellStart"/>
+      <w:r>
+        <w:t>seperated</w:t>
+      </w:r>
+      <w:proofErr w:type="spellEnd"/>
+      <w:r>
+        <w:t xml:space="preserve"> with underscores in filenames, which are then converted to dashes in controller identifiers. Controllers which are nested in folders are have their path converted to double dashes in the identifier. For example:</w:t>
       </w:r>
     </w:p>
     <w:p/>
@@ -361,8 +563,12 @@
       </w:r>
       <w:r>
         <w:tab/>
+      </w:r>
+      <w:proofErr w:type="gramStart"/>
+      <w:r>
         <w:t>local-time</w:t>
       </w:r>
+      <w:proofErr w:type="gramEnd"/>
     </w:p>
     <w:p>
       <w:pPr>
@@ -376,37 +582,70 @@
       </w:r>
       <w:r>
         <w:tab/>
+      </w:r>
+      <w:proofErr w:type="spellStart"/>
+      <w:r>
         <w:t>sideMenu</w:t>
       </w:r>
-    </w:p>
-    <w:p/>
-    <w:p/>
-    <w:p>
-      <w:r>
-        <w:t>To create a controller</w:t>
-      </w:r>
-      <w:r>
-        <w:t xml:space="preserve"> create the javascript file in the controllers directory:</w:t>
+      <w:proofErr w:type="spellEnd"/>
+    </w:p>
+    <w:p/>
+    <w:p/>
+    <w:p>
+      <w:r>
+        <w:t xml:space="preserve">To create a </w:t>
+      </w:r>
+      <w:proofErr w:type="gramStart"/>
+      <w:r>
+        <w:t>controller</w:t>
+      </w:r>
+      <w:proofErr w:type="gramEnd"/>
+      <w:r>
+        <w:t xml:space="preserve"> create the </w:t>
+      </w:r>
+      <w:proofErr w:type="spellStart"/>
+      <w:r>
+        <w:t>javascript</w:t>
+      </w:r>
+      <w:proofErr w:type="spellEnd"/>
+      <w:r>
+        <w:t xml:space="preserve"> file in the controllers directory:</w:t>
       </w:r>
     </w:p>
     <w:p/>
     <w:p>
       <w:r>
         <w:tab/>
-        <w:t>// app/javascript/packs/controllers/hello_controller.js</w:t>
-      </w:r>
-    </w:p>
-    <w:p>
-      <w:pPr>
-        <w:ind w:left="720"/>
-      </w:pPr>
-    </w:p>
-    <w:p>
-      <w:pPr>
-        <w:ind w:left="720"/>
-      </w:pPr>
-      <w:r>
-        <w:t>import { Controller } from "stimulus"</w:t>
+        <w:t>// app/</w:t>
+      </w:r>
+      <w:proofErr w:type="spellStart"/>
+      <w:r>
+        <w:t>javascript</w:t>
+      </w:r>
+      <w:proofErr w:type="spellEnd"/>
+      <w:r>
+        <w:t>/packs/controllers/hello_controller.js</w:t>
+      </w:r>
+    </w:p>
+    <w:p>
+      <w:pPr>
+        <w:ind w:left="720"/>
+      </w:pPr>
+    </w:p>
+    <w:p>
+      <w:pPr>
+        <w:ind w:left="720"/>
+      </w:pPr>
+      <w:r>
+        <w:t xml:space="preserve">import </w:t>
+      </w:r>
+      <w:proofErr w:type="gramStart"/>
+      <w:r>
+        <w:t>{ Controller</w:t>
+      </w:r>
+      <w:proofErr w:type="gramEnd"/>
+      <w:r>
+        <w:t xml:space="preserve"> } from "stimulus"</w:t>
       </w:r>
     </w:p>
     <w:p>
@@ -497,7 +736,15 @@
     <w:p/>
     <w:p>
       <w:r>
-        <w:t>For example the following could be added to the sample HTML:</w:t>
+        <w:t xml:space="preserve">For </w:t>
+      </w:r>
+      <w:proofErr w:type="gramStart"/>
+      <w:r>
+        <w:t>example</w:t>
+      </w:r>
+      <w:proofErr w:type="gramEnd"/>
+      <w:r>
+        <w:t xml:space="preserve"> the following could be added to the sample HTML:</w:t>
       </w:r>
     </w:p>
     <w:p/>
@@ -522,7 +769,15 @@
         <w:ind w:left="720"/>
       </w:pPr>
       <w:r>
-        <w:t xml:space="preserve">  &lt;button data-action="click-&gt;hello#greet"&gt;Greet&lt;/button&gt;</w:t>
+        <w:t xml:space="preserve">  &lt;button data-action="click-&gt;</w:t>
+      </w:r>
+      <w:proofErr w:type="spellStart"/>
+      <w:r>
+        <w:t>hello#greet</w:t>
+      </w:r>
+      <w:proofErr w:type="spellEnd"/>
+      <w:r>
+        <w:t>"&gt;Greet&lt;/button&gt;</w:t>
       </w:r>
     </w:p>
     <w:p>
@@ -547,19 +802,37 @@
     <w:p>
       <w:r>
         <w:tab/>
-      </w:r>
-      <w:r>
         <w:t>data-action='</w:t>
       </w:r>
+      <w:proofErr w:type="spellStart"/>
       <w:r>
         <w:t>touchstart</w:t>
       </w:r>
+      <w:proofErr w:type="spellEnd"/>
       <w:r>
         <w:t>-&gt;</w:t>
       </w:r>
-      <w:r>
-        <w:t>tile#start touchend-&gt;tile#applyAction</w:t>
-      </w:r>
+      <w:proofErr w:type="spellStart"/>
+      <w:r>
+        <w:t>tile#start</w:t>
+      </w:r>
+      <w:proofErr w:type="spellEnd"/>
+      <w:r>
+        <w:t xml:space="preserve"> </w:t>
+      </w:r>
+      <w:proofErr w:type="spellStart"/>
+      <w:r>
+        <w:t>touchend</w:t>
+      </w:r>
+      <w:proofErr w:type="spellEnd"/>
+      <w:r>
+        <w:t>-&gt;</w:t>
+      </w:r>
+      <w:proofErr w:type="spellStart"/>
+      <w:r>
+        <w:t>tile#applyAction</w:t>
+      </w:r>
+      <w:proofErr w:type="spellEnd"/>
       <w:r>
         <w:t>'</w:t>
       </w:r>
@@ -582,13 +855,29 @@
     <w:p>
       <w:r>
         <w:tab/>
-        <w:t>data-target='&lt;controller-name&gt;.&lt;target-name&gt;'</w:t>
-      </w:r>
-    </w:p>
-    <w:p/>
-    <w:p>
-      <w:r>
-        <w:t>Stimulus will then automatically map the target element to the this.&lt;target-name&gt; property in the controller.</w:t>
+        <w:t>data-target='&lt;controller-name</w:t>
+      </w:r>
+      <w:proofErr w:type="gramStart"/>
+      <w:r>
+        <w:t>&gt;.&lt;</w:t>
+      </w:r>
+      <w:proofErr w:type="gramEnd"/>
+      <w:r>
+        <w:t>target-name&gt;'</w:t>
+      </w:r>
+    </w:p>
+    <w:p/>
+    <w:p>
+      <w:r>
+        <w:t xml:space="preserve">Stimulus will then automatically map the target element to the </w:t>
+      </w:r>
+      <w:proofErr w:type="gramStart"/>
+      <w:r>
+        <w:t>this.&lt;</w:t>
+      </w:r>
+      <w:proofErr w:type="gramEnd"/>
+      <w:r>
+        <w:t>target-name&gt; property in the controller.</w:t>
       </w:r>
       <w:r>
         <w:t xml:space="preserve"> For example, the data-target attribute could be added to the text field in the sample HTML:</w:t>
@@ -616,7 +905,15 @@
         <w:ind w:left="720"/>
       </w:pPr>
       <w:r>
-        <w:t xml:space="preserve">  &lt;button data-action="click-&gt;hello#greet"&gt;Greet&lt;/button&gt;</w:t>
+        <w:t xml:space="preserve">  &lt;button data-action="click-&gt;</w:t>
+      </w:r>
+      <w:proofErr w:type="spellStart"/>
+      <w:r>
+        <w:t>hello#greet</w:t>
+      </w:r>
+      <w:proofErr w:type="spellEnd"/>
+      <w:r>
+        <w:t>"&gt;Greet&lt;/button&gt;</w:t>
       </w:r>
     </w:p>
     <w:p>
@@ -669,8 +966,13 @@
           <w:numId w:val="2"/>
         </w:numPr>
       </w:pPr>
-      <w:r>
-        <w:t>this.&lt;target-name&gt;Target</w:t>
+      <w:proofErr w:type="gramStart"/>
+      <w:r>
+        <w:t>this.&lt;</w:t>
+      </w:r>
+      <w:proofErr w:type="gramEnd"/>
+      <w:r>
+        <w:t>target-name&gt;Target</w:t>
       </w:r>
       <w:r>
         <w:tab/>
@@ -685,8 +987,13 @@
           <w:numId w:val="2"/>
         </w:numPr>
       </w:pPr>
-      <w:r>
-        <w:t>this.&lt;target-name&gt;Targets</w:t>
+      <w:proofErr w:type="gramStart"/>
+      <w:r>
+        <w:t>this.&lt;</w:t>
+      </w:r>
+      <w:proofErr w:type="gramEnd"/>
+      <w:r>
+        <w:t>target-name&gt;Targets</w:t>
       </w:r>
       <w:r>
         <w:tab/>
@@ -701,8 +1008,21 @@
           <w:numId w:val="2"/>
         </w:numPr>
       </w:pPr>
-      <w:r>
-        <w:t xml:space="preserve">this.has&lt;Target-name&gt;Target     - boolean true is target is present in HTML </w:t>
+      <w:proofErr w:type="spellStart"/>
+      <w:r>
+        <w:t>this.has</w:t>
+      </w:r>
+      <w:proofErr w:type="spellEnd"/>
+      <w:r>
+        <w:t xml:space="preserve">&lt;Target-name&gt;Target     - </w:t>
+      </w:r>
+      <w:proofErr w:type="spellStart"/>
+      <w:r>
+        <w:t>boolean</w:t>
+      </w:r>
+      <w:proofErr w:type="spellEnd"/>
+      <w:r>
+        <w:t xml:space="preserve"> true is target is present in HTML </w:t>
       </w:r>
     </w:p>
     <w:p/>
@@ -729,44 +1049,93 @@
         <w:ind w:left="720"/>
       </w:pPr>
       <w:r>
-        <w:t xml:space="preserve">  static targets = [ "name" ]</w:t>
-      </w:r>
-    </w:p>
-    <w:p>
-      <w:pPr>
-        <w:ind w:left="720"/>
-      </w:pPr>
-    </w:p>
-    <w:p>
-      <w:pPr>
-        <w:ind w:left="720"/>
-      </w:pPr>
-      <w:r>
-        <w:t xml:space="preserve">  greet() {</w:t>
-      </w:r>
-    </w:p>
-    <w:p>
-      <w:pPr>
-        <w:ind w:left="720"/>
-      </w:pPr>
-      <w:r>
-        <w:t xml:space="preserve">    const element = this.nameTarget</w:t>
-      </w:r>
-    </w:p>
-    <w:p>
-      <w:pPr>
-        <w:ind w:left="720"/>
-      </w:pPr>
-      <w:r>
-        <w:t xml:space="preserve">    const name = element.value</w:t>
-      </w:r>
-    </w:p>
-    <w:p>
-      <w:pPr>
-        <w:ind w:left="720"/>
-      </w:pPr>
-      <w:r>
-        <w:t xml:space="preserve">    console.log(`Hello, ${name}!`)</w:t>
+        <w:t xml:space="preserve">  static targets = [ "name</w:t>
+      </w:r>
+      <w:proofErr w:type="gramStart"/>
+      <w:r>
+        <w:t>" ]</w:t>
+      </w:r>
+      <w:proofErr w:type="gramEnd"/>
+    </w:p>
+    <w:p>
+      <w:pPr>
+        <w:ind w:left="720"/>
+      </w:pPr>
+    </w:p>
+    <w:p>
+      <w:pPr>
+        <w:ind w:left="720"/>
+      </w:pPr>
+      <w:r>
+        <w:t xml:space="preserve">  </w:t>
+      </w:r>
+      <w:proofErr w:type="gramStart"/>
+      <w:r>
+        <w:t>greet(</w:t>
+      </w:r>
+      <w:proofErr w:type="gramEnd"/>
+      <w:r>
+        <w:t>) {</w:t>
+      </w:r>
+    </w:p>
+    <w:p>
+      <w:pPr>
+        <w:ind w:left="720"/>
+      </w:pPr>
+      <w:r>
+        <w:t xml:space="preserve">    </w:t>
+      </w:r>
+      <w:proofErr w:type="spellStart"/>
+      <w:r>
+        <w:t>const</w:t>
+      </w:r>
+      <w:proofErr w:type="spellEnd"/>
+      <w:r>
+        <w:t xml:space="preserve"> element = </w:t>
+      </w:r>
+      <w:proofErr w:type="spellStart"/>
+      <w:proofErr w:type="gramStart"/>
+      <w:r>
+        <w:t>this.nameTarget</w:t>
+      </w:r>
+      <w:proofErr w:type="spellEnd"/>
+      <w:proofErr w:type="gramEnd"/>
+    </w:p>
+    <w:p>
+      <w:pPr>
+        <w:ind w:left="720"/>
+      </w:pPr>
+      <w:r>
+        <w:t xml:space="preserve">    </w:t>
+      </w:r>
+      <w:proofErr w:type="spellStart"/>
+      <w:r>
+        <w:t>const</w:t>
+      </w:r>
+      <w:proofErr w:type="spellEnd"/>
+      <w:r>
+        <w:t xml:space="preserve"> name = </w:t>
+      </w:r>
+      <w:proofErr w:type="spellStart"/>
+      <w:r>
+        <w:t>element.value</w:t>
+      </w:r>
+      <w:proofErr w:type="spellEnd"/>
+    </w:p>
+    <w:p>
+      <w:pPr>
+        <w:ind w:left="720"/>
+      </w:pPr>
+      <w:r>
+        <w:t xml:space="preserve">    </w:t>
+      </w:r>
+      <w:proofErr w:type="gramStart"/>
+      <w:r>
+        <w:t>console.log(</w:t>
+      </w:r>
+      <w:proofErr w:type="gramEnd"/>
+      <w:r>
+        <w:t>`Hello, ${name}!`)</w:t>
       </w:r>
     </w:p>
     <w:p>
@@ -810,7 +1179,15 @@
     <w:p/>
     <w:p>
       <w:r>
-        <w:t>There are three Stimulus lifecycle callback methods:</w:t>
+        <w:t xml:space="preserve">There are three Stimulus lifecycle </w:t>
+      </w:r>
+      <w:proofErr w:type="spellStart"/>
+      <w:r>
+        <w:t>callback</w:t>
+      </w:r>
+      <w:proofErr w:type="spellEnd"/>
+      <w:r>
+        <w:t xml:space="preserve"> methods:</w:t>
       </w:r>
     </w:p>
     <w:p>
@@ -821,9 +1198,19 @@
           <w:numId w:val="3"/>
         </w:numPr>
       </w:pPr>
-      <w:r>
-        <w:t>initialize() - once controller is first instantised</w:t>
-      </w:r>
+      <w:proofErr w:type="gramStart"/>
+      <w:r>
+        <w:t>initialize(</w:t>
+      </w:r>
+      <w:proofErr w:type="gramEnd"/>
+      <w:r>
+        <w:t xml:space="preserve">) - once controller is first </w:t>
+      </w:r>
+      <w:proofErr w:type="spellStart"/>
+      <w:r>
+        <w:t>instantised</w:t>
+      </w:r>
+      <w:proofErr w:type="spellEnd"/>
     </w:p>
     <w:p>
       <w:pPr>
@@ -833,8 +1220,13 @@
           <w:numId w:val="3"/>
         </w:numPr>
       </w:pPr>
-      <w:r>
-        <w:t>connect() - Anytime controller is connected to DOM</w:t>
+      <w:proofErr w:type="gramStart"/>
+      <w:r>
+        <w:t>connect(</w:t>
+      </w:r>
+      <w:proofErr w:type="gramEnd"/>
+      <w:r>
+        <w:t>) - Anytime controller is connected to DOM</w:t>
       </w:r>
     </w:p>
     <w:p>
@@ -845,8 +1237,13 @@
           <w:numId w:val="3"/>
         </w:numPr>
       </w:pPr>
-      <w:r>
-        <w:t>disconnect() - Anytime controller is disconnected from DOM</w:t>
+      <w:proofErr w:type="gramStart"/>
+      <w:r>
+        <w:t>disconnect(</w:t>
+      </w:r>
+      <w:proofErr w:type="gramEnd"/>
+      <w:r>
+        <w:t>) - Anytime controller is disconnected from DOM</w:t>
       </w:r>
     </w:p>
     <w:p/>
@@ -865,7 +1262,15 @@
     <w:p/>
     <w:p>
       <w:r>
-        <w:t xml:space="preserve">This can then be accessed in the initialize through traditional getAttribute or using the Stimulus </w:t>
+        <w:t xml:space="preserve">This can then be accessed in the initialize through traditional </w:t>
+      </w:r>
+      <w:proofErr w:type="spellStart"/>
+      <w:r>
+        <w:t>getAttribute</w:t>
+      </w:r>
+      <w:proofErr w:type="spellEnd"/>
+      <w:r>
+        <w:t xml:space="preserve"> or using the Stimulus </w:t>
       </w:r>
       <w:r>
         <w:t xml:space="preserve">data </w:t>
@@ -885,8 +1290,21 @@
           <w:numId w:val="4"/>
         </w:numPr>
       </w:pPr>
-      <w:r>
-        <w:t>this.data.has('&lt;data-name&gt;') - boolean on if data is present</w:t>
+      <w:proofErr w:type="spellStart"/>
+      <w:r>
+        <w:t>this.data.has</w:t>
+      </w:r>
+      <w:proofErr w:type="spellEnd"/>
+      <w:r>
+        <w:t xml:space="preserve">('&lt;data-name&gt;') - </w:t>
+      </w:r>
+      <w:proofErr w:type="spellStart"/>
+      <w:r>
+        <w:t>boolean</w:t>
+      </w:r>
+      <w:proofErr w:type="spellEnd"/>
+      <w:r>
+        <w:t xml:space="preserve"> on if data is present</w:t>
       </w:r>
     </w:p>
     <w:p>
@@ -897,8 +1315,21 @@
           <w:numId w:val="4"/>
         </w:numPr>
       </w:pPr>
-      <w:r>
-        <w:t>this.data.get('&lt;data-name&gt;') - Retrive value of data</w:t>
+      <w:proofErr w:type="spellStart"/>
+      <w:r>
+        <w:t>this.data.get</w:t>
+      </w:r>
+      <w:proofErr w:type="spellEnd"/>
+      <w:r>
+        <w:t xml:space="preserve">('&lt;data-name&gt;') - </w:t>
+      </w:r>
+      <w:proofErr w:type="spellStart"/>
+      <w:r>
+        <w:t>Retrive</w:t>
+      </w:r>
+      <w:proofErr w:type="spellEnd"/>
+      <w:r>
+        <w:t xml:space="preserve"> value of data</w:t>
       </w:r>
     </w:p>
     <w:p>
@@ -909,8 +1340,13 @@
           <w:numId w:val="4"/>
         </w:numPr>
       </w:pPr>
-      <w:r>
-        <w:t>this.data.set('&lt;data-name&gt;') - Set value of data</w:t>
+      <w:proofErr w:type="spellStart"/>
+      <w:r>
+        <w:t>this.data.set</w:t>
+      </w:r>
+      <w:proofErr w:type="spellEnd"/>
+      <w:r>
+        <w:t>('&lt;data-name&gt;') - Set value of data</w:t>
       </w:r>
     </w:p>
     <w:p/>
@@ -918,8 +1354,13 @@
       <w:r>
         <w:t xml:space="preserve">For example, using </w:t>
       </w:r>
-      <w:r>
-        <w:t>this.data.get('&lt;data-name&gt;')</w:t>
+      <w:proofErr w:type="spellStart"/>
+      <w:r>
+        <w:t>this.data.get</w:t>
+      </w:r>
+      <w:proofErr w:type="spellEnd"/>
+      <w:r>
+        <w:t>('&lt;data-name&gt;')</w:t>
       </w:r>
       <w:r>
         <w:t>:</w:t>
@@ -929,13 +1370,44 @@
     <w:p>
       <w:r>
         <w:tab/>
-        <w:t>initialize() {</w:t>
+      </w:r>
+      <w:proofErr w:type="gramStart"/>
+      <w:r>
+        <w:t>initialize(</w:t>
+      </w:r>
+      <w:proofErr w:type="gramEnd"/>
+      <w:r>
+        <w:t>) {</w:t>
       </w:r>
     </w:p>
     <w:p>
       <w:r>
         <w:tab/>
-        <w:t xml:space="preserve">  const index = parseInt(this.data.get("index"))</w:t>
+        <w:t xml:space="preserve">  </w:t>
+      </w:r>
+      <w:proofErr w:type="spellStart"/>
+      <w:r>
+        <w:t>const</w:t>
+      </w:r>
+      <w:proofErr w:type="spellEnd"/>
+      <w:r>
+        <w:t xml:space="preserve"> index = </w:t>
+      </w:r>
+      <w:proofErr w:type="spellStart"/>
+      <w:r>
+        <w:t>parseInt</w:t>
+      </w:r>
+      <w:proofErr w:type="spellEnd"/>
+      <w:r>
+        <w:t>(</w:t>
+      </w:r>
+      <w:proofErr w:type="spellStart"/>
+      <w:r>
+        <w:t>this.data.get</w:t>
+      </w:r>
+      <w:proofErr w:type="spellEnd"/>
+      <w:r>
+        <w:t>("index"))</w:t>
       </w:r>
     </w:p>
     <w:p>
@@ -944,7 +1416,17 @@
       </w:r>
       <w:r>
         <w:tab/>
-        <w:t xml:space="preserve">  this.showSlide(index)</w:t>
+        <w:t xml:space="preserve">  </w:t>
+      </w:r>
+      <w:proofErr w:type="spellStart"/>
+      <w:proofErr w:type="gramStart"/>
+      <w:r>
+        <w:t>this.showSlide</w:t>
+      </w:r>
+      <w:proofErr w:type="spellEnd"/>
+      <w:proofErr w:type="gramEnd"/>
+      <w:r>
+        <w:t>(index)</w:t>
       </w:r>
     </w:p>
     <w:p>
@@ -968,15 +1450,39 @@
         <w:ind w:left="720"/>
       </w:pPr>
       <w:r>
-        <w:t>get index() {</w:t>
-      </w:r>
-    </w:p>
-    <w:p>
-      <w:pPr>
-        <w:ind w:left="720"/>
-      </w:pPr>
-      <w:r>
-        <w:t xml:space="preserve">    return parseInt(this.data.get("index"))</w:t>
+        <w:t xml:space="preserve">get </w:t>
+      </w:r>
+      <w:proofErr w:type="gramStart"/>
+      <w:r>
+        <w:t>index(</w:t>
+      </w:r>
+      <w:proofErr w:type="gramEnd"/>
+      <w:r>
+        <w:t>) {</w:t>
+      </w:r>
+    </w:p>
+    <w:p>
+      <w:pPr>
+        <w:ind w:left="720"/>
+      </w:pPr>
+      <w:r>
+        <w:t xml:space="preserve">    return </w:t>
+      </w:r>
+      <w:proofErr w:type="spellStart"/>
+      <w:r>
+        <w:t>parseInt</w:t>
+      </w:r>
+      <w:proofErr w:type="spellEnd"/>
+      <w:r>
+        <w:t>(</w:t>
+      </w:r>
+      <w:proofErr w:type="spellStart"/>
+      <w:r>
+        <w:t>this.data.get</w:t>
+      </w:r>
+      <w:proofErr w:type="spellEnd"/>
+      <w:r>
+        <w:t>("index"))</w:t>
       </w:r>
     </w:p>
     <w:p>
@@ -1005,15 +1511,38 @@
         <w:ind w:left="720"/>
       </w:pPr>
       <w:r>
-        <w:t xml:space="preserve">    this.data.set("index", value)</w:t>
-      </w:r>
-    </w:p>
-    <w:p>
-      <w:pPr>
-        <w:ind w:left="720"/>
-      </w:pPr>
-      <w:r>
-        <w:t xml:space="preserve">    this.showCurrentSlide()</w:t>
+        <w:t xml:space="preserve">    </w:t>
+      </w:r>
+      <w:proofErr w:type="spellStart"/>
+      <w:proofErr w:type="gramStart"/>
+      <w:r>
+        <w:t>this.data.set</w:t>
+      </w:r>
+      <w:proofErr w:type="spellEnd"/>
+      <w:r>
+        <w:t>(</w:t>
+      </w:r>
+      <w:proofErr w:type="gramEnd"/>
+      <w:r>
+        <w:t>"index", value)</w:t>
+      </w:r>
+    </w:p>
+    <w:p>
+      <w:pPr>
+        <w:ind w:left="720"/>
+      </w:pPr>
+      <w:r>
+        <w:t xml:space="preserve">    </w:t>
+      </w:r>
+      <w:proofErr w:type="spellStart"/>
+      <w:proofErr w:type="gramStart"/>
+      <w:r>
+        <w:t>this.showCurrentSlide</w:t>
+      </w:r>
+      <w:proofErr w:type="spellEnd"/>
+      <w:proofErr w:type="gramEnd"/>
+      <w:r>
+        <w:t>()</w:t>
       </w:r>
     </w:p>
     <w:p>
@@ -1035,16 +1564,32 @@
     </w:p>
     <w:p>
       <w:r>
-        <w:t>Using the connect() method, it is possible to async request html data and insert it to elements:</w:t>
-      </w:r>
-    </w:p>
-    <w:p/>
-    <w:p>
-      <w:pPr>
-        <w:ind w:left="720"/>
-      </w:pPr>
-      <w:r>
-        <w:t>&lt;div data-controller="content-loader" data-content-loader-url="/messages.html"&gt;&lt;/div&gt;</w:t>
+        <w:t xml:space="preserve">Using the </w:t>
+      </w:r>
+      <w:proofErr w:type="gramStart"/>
+      <w:r>
+        <w:t>connect(</w:t>
+      </w:r>
+      <w:proofErr w:type="gramEnd"/>
+      <w:r>
+        <w:t>) method, it is possible to async request html data and insert it to elements:</w:t>
+      </w:r>
+    </w:p>
+    <w:p/>
+    <w:p>
+      <w:pPr>
+        <w:ind w:left="720"/>
+      </w:pPr>
+      <w:r>
+        <w:t>&lt;div data-controller="content-loader" data-content-loader-</w:t>
+      </w:r>
+      <w:proofErr w:type="spellStart"/>
+      <w:r>
+        <w:t>url</w:t>
+      </w:r>
+      <w:proofErr w:type="spellEnd"/>
+      <w:r>
+        <w:t>="/messages.html"&gt;&lt;/div&gt;</w:t>
       </w:r>
     </w:p>
     <w:p>
@@ -1066,15 +1611,33 @@
         <w:ind w:left="720"/>
       </w:pPr>
       <w:r>
-        <w:t xml:space="preserve">  connect() {</w:t>
-      </w:r>
-    </w:p>
-    <w:p>
-      <w:pPr>
-        <w:ind w:left="720"/>
-      </w:pPr>
-      <w:r>
-        <w:t xml:space="preserve">    this.load()</w:t>
+        <w:t xml:space="preserve">  </w:t>
+      </w:r>
+      <w:proofErr w:type="gramStart"/>
+      <w:r>
+        <w:t>connect(</w:t>
+      </w:r>
+      <w:proofErr w:type="gramEnd"/>
+      <w:r>
+        <w:t>) {</w:t>
+      </w:r>
+    </w:p>
+    <w:p>
+      <w:pPr>
+        <w:ind w:left="720"/>
+      </w:pPr>
+      <w:r>
+        <w:t xml:space="preserve">    </w:t>
+      </w:r>
+      <w:proofErr w:type="spellStart"/>
+      <w:proofErr w:type="gramStart"/>
+      <w:r>
+        <w:t>this.load</w:t>
+      </w:r>
+      <w:proofErr w:type="spellEnd"/>
+      <w:proofErr w:type="gramEnd"/>
+      <w:r>
+        <w:t>()</w:t>
       </w:r>
     </w:p>
     <w:p>
@@ -1135,7 +1698,15 @@
         <w:ind w:left="720"/>
       </w:pPr>
       <w:r>
-        <w:t xml:space="preserve">     data-content-loader-url="/messages.html"</w:t>
+        <w:t xml:space="preserve">     data-content-loader-</w:t>
+      </w:r>
+      <w:proofErr w:type="spellStart"/>
+      <w:r>
+        <w:t>url</w:t>
+      </w:r>
+      <w:proofErr w:type="spellEnd"/>
+      <w:r>
+        <w:t>="/messages.html"</w:t>
       </w:r>
     </w:p>
     <w:p>
@@ -1166,7 +1737,15 @@
         <w:ind w:left="720"/>
       </w:pPr>
       <w:r>
-        <w:t>import { Controller } from "stimulus"</w:t>
+        <w:t xml:space="preserve">import </w:t>
+      </w:r>
+      <w:proofErr w:type="gramStart"/>
+      <w:r>
+        <w:t>{ Controller</w:t>
+      </w:r>
+      <w:proofErr w:type="gramEnd"/>
+      <w:r>
+        <w:t xml:space="preserve"> } from "stimulus"</w:t>
       </w:r>
     </w:p>
     <w:p>
@@ -1187,36 +1766,80 @@
         <w:ind w:left="720"/>
       </w:pPr>
       <w:r>
-        <w:t xml:space="preserve">  connect() {</w:t>
-      </w:r>
-    </w:p>
-    <w:p>
-      <w:pPr>
-        <w:ind w:left="720"/>
-      </w:pPr>
-      <w:r>
-        <w:t xml:space="preserve">    this.load()</w:t>
-      </w:r>
-    </w:p>
-    <w:p>
-      <w:pPr>
-        <w:ind w:left="720"/>
-      </w:pPr>
-    </w:p>
-    <w:p>
-      <w:pPr>
-        <w:ind w:left="720"/>
-      </w:pPr>
-      <w:r>
-        <w:t xml:space="preserve">    if (this.data.has("refreshInterval")) {</w:t>
-      </w:r>
-    </w:p>
-    <w:p>
-      <w:pPr>
-        <w:ind w:left="720"/>
-      </w:pPr>
-      <w:r>
-        <w:t xml:space="preserve">      this.startRefreshing()</w:t>
+        <w:t xml:space="preserve">  </w:t>
+      </w:r>
+      <w:proofErr w:type="gramStart"/>
+      <w:r>
+        <w:t>connect(</w:t>
+      </w:r>
+      <w:proofErr w:type="gramEnd"/>
+      <w:r>
+        <w:t>) {</w:t>
+      </w:r>
+    </w:p>
+    <w:p>
+      <w:pPr>
+        <w:ind w:left="720"/>
+      </w:pPr>
+      <w:r>
+        <w:t xml:space="preserve">    </w:t>
+      </w:r>
+      <w:proofErr w:type="spellStart"/>
+      <w:proofErr w:type="gramStart"/>
+      <w:r>
+        <w:t>this.load</w:t>
+      </w:r>
+      <w:proofErr w:type="spellEnd"/>
+      <w:proofErr w:type="gramEnd"/>
+      <w:r>
+        <w:t>()</w:t>
+      </w:r>
+    </w:p>
+    <w:p>
+      <w:pPr>
+        <w:ind w:left="720"/>
+      </w:pPr>
+    </w:p>
+    <w:p>
+      <w:pPr>
+        <w:ind w:left="720"/>
+      </w:pPr>
+      <w:r>
+        <w:t xml:space="preserve">    if (</w:t>
+      </w:r>
+      <w:proofErr w:type="spellStart"/>
+      <w:r>
+        <w:t>this.data.has</w:t>
+      </w:r>
+      <w:proofErr w:type="spellEnd"/>
+      <w:r>
+        <w:t>("</w:t>
+      </w:r>
+      <w:proofErr w:type="spellStart"/>
+      <w:r>
+        <w:t>refreshInterval</w:t>
+      </w:r>
+      <w:proofErr w:type="spellEnd"/>
+      <w:r>
+        <w:t>")) {</w:t>
+      </w:r>
+    </w:p>
+    <w:p>
+      <w:pPr>
+        <w:ind w:left="720"/>
+      </w:pPr>
+      <w:r>
+        <w:t xml:space="preserve">      </w:t>
+      </w:r>
+      <w:proofErr w:type="spellStart"/>
+      <w:proofErr w:type="gramStart"/>
+      <w:r>
+        <w:t>this.startRefreshing</w:t>
+      </w:r>
+      <w:proofErr w:type="spellEnd"/>
+      <w:proofErr w:type="gramEnd"/>
+      <w:r>
+        <w:t>()</w:t>
       </w:r>
     </w:p>
     <w:p>
@@ -1245,15 +1868,33 @@
         <w:ind w:left="720"/>
       </w:pPr>
       <w:r>
-        <w:t xml:space="preserve">  disconnect() {</w:t>
-      </w:r>
-    </w:p>
-    <w:p>
-      <w:pPr>
-        <w:ind w:left="720"/>
-      </w:pPr>
-      <w:r>
-        <w:t xml:space="preserve">    this.stopRefreshing()</w:t>
+        <w:t xml:space="preserve">  </w:t>
+      </w:r>
+      <w:proofErr w:type="gramStart"/>
+      <w:r>
+        <w:t>disconnect(</w:t>
+      </w:r>
+      <w:proofErr w:type="gramEnd"/>
+      <w:r>
+        <w:t>) {</w:t>
+      </w:r>
+    </w:p>
+    <w:p>
+      <w:pPr>
+        <w:ind w:left="720"/>
+      </w:pPr>
+      <w:r>
+        <w:t xml:space="preserve">    </w:t>
+      </w:r>
+      <w:proofErr w:type="spellStart"/>
+      <w:proofErr w:type="gramStart"/>
+      <w:r>
+        <w:t>this.stopRefreshing</w:t>
+      </w:r>
+      <w:proofErr w:type="spellEnd"/>
+      <w:proofErr w:type="gramEnd"/>
+      <w:r>
+        <w:t>()</w:t>
       </w:r>
     </w:p>
     <w:p>
@@ -1278,40 +1919,98 @@
       <w:pPr>
         <w:ind w:left="720"/>
       </w:pPr>
-      <w:r>
-        <w:t>load() {</w:t>
-      </w:r>
-    </w:p>
-    <w:p>
-      <w:pPr>
-        <w:ind w:left="720"/>
-      </w:pPr>
-      <w:r>
-        <w:t xml:space="preserve">    fetch(this.data.get("url"))</w:t>
-      </w:r>
-    </w:p>
-    <w:p>
-      <w:pPr>
-        <w:ind w:left="720"/>
-      </w:pPr>
-      <w:r>
-        <w:t xml:space="preserve">      .then(response =&gt; response.text())</w:t>
-      </w:r>
-    </w:p>
-    <w:p>
-      <w:pPr>
-        <w:ind w:left="720"/>
-      </w:pPr>
-      <w:r>
-        <w:t xml:space="preserve">      .then(html =&gt; {</w:t>
-      </w:r>
-    </w:p>
-    <w:p>
-      <w:pPr>
-        <w:ind w:left="720"/>
-      </w:pPr>
-      <w:r>
-        <w:t xml:space="preserve">        this.element.innerHTML = html</w:t>
+      <w:proofErr w:type="gramStart"/>
+      <w:r>
+        <w:t>load(</w:t>
+      </w:r>
+      <w:proofErr w:type="gramEnd"/>
+      <w:r>
+        <w:t>) {</w:t>
+      </w:r>
+    </w:p>
+    <w:p>
+      <w:pPr>
+        <w:ind w:left="720"/>
+      </w:pPr>
+      <w:r>
+        <w:t xml:space="preserve">    fetch(</w:t>
+      </w:r>
+      <w:proofErr w:type="spellStart"/>
+      <w:r>
+        <w:t>this.data.get</w:t>
+      </w:r>
+      <w:proofErr w:type="spellEnd"/>
+      <w:r>
+        <w:t>("</w:t>
+      </w:r>
+      <w:proofErr w:type="spellStart"/>
+      <w:r>
+        <w:t>url</w:t>
+      </w:r>
+      <w:proofErr w:type="spellEnd"/>
+      <w:r>
+        <w:t>"))</w:t>
+      </w:r>
+    </w:p>
+    <w:p>
+      <w:pPr>
+        <w:ind w:left="720"/>
+      </w:pPr>
+      <w:r>
+        <w:t xml:space="preserve">      </w:t>
+      </w:r>
+      <w:proofErr w:type="gramStart"/>
+      <w:r>
+        <w:t>.then</w:t>
+      </w:r>
+      <w:proofErr w:type="gramEnd"/>
+      <w:r>
+        <w:t xml:space="preserve">(response =&gt; </w:t>
+      </w:r>
+      <w:proofErr w:type="spellStart"/>
+      <w:r>
+        <w:t>response.text</w:t>
+      </w:r>
+      <w:proofErr w:type="spellEnd"/>
+      <w:r>
+        <w:t>())</w:t>
+      </w:r>
+    </w:p>
+    <w:p>
+      <w:pPr>
+        <w:ind w:left="720"/>
+      </w:pPr>
+      <w:r>
+        <w:t xml:space="preserve">      </w:t>
+      </w:r>
+      <w:proofErr w:type="gramStart"/>
+      <w:r>
+        <w:t>.then</w:t>
+      </w:r>
+      <w:proofErr w:type="gramEnd"/>
+      <w:r>
+        <w:t>(html =&gt; {</w:t>
+      </w:r>
+    </w:p>
+    <w:p>
+      <w:pPr>
+        <w:ind w:left="720"/>
+      </w:pPr>
+      <w:r>
+        <w:t xml:space="preserve">        </w:t>
+      </w:r>
+      <w:proofErr w:type="spellStart"/>
+      <w:proofErr w:type="gramStart"/>
+      <w:r>
+        <w:t>this.element</w:t>
+      </w:r>
+      <w:proofErr w:type="gramEnd"/>
+      <w:r>
+        <w:t>.innerHTML</w:t>
+      </w:r>
+      <w:proofErr w:type="spellEnd"/>
+      <w:r>
+        <w:t xml:space="preserve"> = html</w:t>
       </w:r>
     </w:p>
     <w:p>
@@ -1340,15 +2039,46 @@
         <w:ind w:left="720"/>
       </w:pPr>
       <w:r>
-        <w:t xml:space="preserve">  startRefreshing() {</w:t>
-      </w:r>
-    </w:p>
-    <w:p>
-      <w:pPr>
-        <w:ind w:left="720"/>
-      </w:pPr>
-      <w:r>
-        <w:t xml:space="preserve">    this.refreshTimer = setInterval(() =&gt; {</w:t>
+        <w:t xml:space="preserve">  </w:t>
+      </w:r>
+      <w:proofErr w:type="spellStart"/>
+      <w:proofErr w:type="gramStart"/>
+      <w:r>
+        <w:t>startRefreshing</w:t>
+      </w:r>
+      <w:proofErr w:type="spellEnd"/>
+      <w:r>
+        <w:t>(</w:t>
+      </w:r>
+      <w:proofErr w:type="gramEnd"/>
+      <w:r>
+        <w:t>) {</w:t>
+      </w:r>
+    </w:p>
+    <w:p>
+      <w:pPr>
+        <w:ind w:left="720"/>
+      </w:pPr>
+      <w:r>
+        <w:t xml:space="preserve">    </w:t>
+      </w:r>
+      <w:proofErr w:type="spellStart"/>
+      <w:proofErr w:type="gramStart"/>
+      <w:r>
+        <w:t>this.refreshTimer</w:t>
+      </w:r>
+      <w:proofErr w:type="spellEnd"/>
+      <w:proofErr w:type="gramEnd"/>
+      <w:r>
+        <w:t xml:space="preserve"> = </w:t>
+      </w:r>
+      <w:proofErr w:type="spellStart"/>
+      <w:r>
+        <w:t>setInterval</w:t>
+      </w:r>
+      <w:proofErr w:type="spellEnd"/>
+      <w:r>
+        <w:t>(() =&gt; {</w:t>
       </w:r>
     </w:p>
     <w:p>
@@ -1357,15 +2087,41 @@
       </w:pPr>
       <w:r>
         <w:lastRenderedPageBreak/>
-        <w:t xml:space="preserve">      this.load()</w:t>
-      </w:r>
-    </w:p>
-    <w:p>
-      <w:pPr>
-        <w:ind w:left="720"/>
-      </w:pPr>
-      <w:r>
-        <w:t xml:space="preserve">    }, this.data.get("refreshInterval"))</w:t>
+        <w:t xml:space="preserve">      </w:t>
+      </w:r>
+      <w:proofErr w:type="spellStart"/>
+      <w:proofErr w:type="gramStart"/>
+      <w:r>
+        <w:t>this.load</w:t>
+      </w:r>
+      <w:proofErr w:type="spellEnd"/>
+      <w:proofErr w:type="gramEnd"/>
+      <w:r>
+        <w:t>()</w:t>
+      </w:r>
+    </w:p>
+    <w:p>
+      <w:pPr>
+        <w:ind w:left="720"/>
+      </w:pPr>
+      <w:r>
+        <w:t xml:space="preserve">    }, </w:t>
+      </w:r>
+      <w:proofErr w:type="spellStart"/>
+      <w:r>
+        <w:t>this.data.get</w:t>
+      </w:r>
+      <w:proofErr w:type="spellEnd"/>
+      <w:r>
+        <w:t>("</w:t>
+      </w:r>
+      <w:proofErr w:type="spellStart"/>
+      <w:r>
+        <w:t>refreshInterval</w:t>
+      </w:r>
+      <w:proofErr w:type="spellEnd"/>
+      <w:r>
+        <w:t>"))</w:t>
       </w:r>
     </w:p>
     <w:p>
@@ -1386,23 +2142,64 @@
         <w:ind w:left="720"/>
       </w:pPr>
       <w:r>
-        <w:t xml:space="preserve">  stopRefreshing() {</w:t>
-      </w:r>
-    </w:p>
-    <w:p>
-      <w:pPr>
-        <w:ind w:left="720"/>
-      </w:pPr>
-      <w:r>
-        <w:t xml:space="preserve">    if (this.refreshTimer) {</w:t>
-      </w:r>
-    </w:p>
-    <w:p>
-      <w:pPr>
-        <w:ind w:left="720"/>
-      </w:pPr>
-      <w:r>
-        <w:t xml:space="preserve">      clearInterval(this.refreshTimer)</w:t>
+        <w:t xml:space="preserve">  </w:t>
+      </w:r>
+      <w:proofErr w:type="spellStart"/>
+      <w:proofErr w:type="gramStart"/>
+      <w:r>
+        <w:t>stopRefreshing</w:t>
+      </w:r>
+      <w:proofErr w:type="spellEnd"/>
+      <w:r>
+        <w:t>(</w:t>
+      </w:r>
+      <w:proofErr w:type="gramEnd"/>
+      <w:r>
+        <w:t>) {</w:t>
+      </w:r>
+    </w:p>
+    <w:p>
+      <w:pPr>
+        <w:ind w:left="720"/>
+      </w:pPr>
+      <w:r>
+        <w:t xml:space="preserve">    if (</w:t>
+      </w:r>
+      <w:proofErr w:type="spellStart"/>
+      <w:proofErr w:type="gramStart"/>
+      <w:r>
+        <w:t>this.refreshTimer</w:t>
+      </w:r>
+      <w:proofErr w:type="spellEnd"/>
+      <w:proofErr w:type="gramEnd"/>
+      <w:r>
+        <w:t>) {</w:t>
+      </w:r>
+    </w:p>
+    <w:p>
+      <w:pPr>
+        <w:ind w:left="720"/>
+      </w:pPr>
+      <w:r>
+        <w:t xml:space="preserve">      </w:t>
+      </w:r>
+      <w:proofErr w:type="spellStart"/>
+      <w:r>
+        <w:t>clearInterval</w:t>
+      </w:r>
+      <w:proofErr w:type="spellEnd"/>
+      <w:r>
+        <w:t>(</w:t>
+      </w:r>
+      <w:proofErr w:type="spellStart"/>
+      <w:proofErr w:type="gramStart"/>
+      <w:r>
+        <w:t>this.refreshTimer</w:t>
+      </w:r>
+      <w:proofErr w:type="spellEnd"/>
+      <w:proofErr w:type="gramEnd"/>
+      <w:r>
+        <w:t>)</w:t>
       </w:r>
     </w:p>
     <w:p>
@@ -1429,6 +2226,125 @@
         <w:t>}</w:t>
       </w:r>
     </w:p>
+    <w:p/>
+    <w:p/>
+    <w:p>
+      <w:pPr>
+        <w:pStyle w:val="Subtitle"/>
+      </w:pPr>
+      <w:r>
+        <w:t>Testing Controllers</w:t>
+      </w:r>
+    </w:p>
+    <w:p>
+      <w:pPr>
+        <w:pStyle w:val="ListParagraph"/>
+        <w:numPr>
+          <w:ilvl w:val="0"/>
+          <w:numId w:val="5"/>
+        </w:numPr>
+      </w:pPr>
+      <w:r>
+        <w:t>Import stimulus and controller for testing</w:t>
+      </w:r>
+    </w:p>
+    <w:p>
+      <w:pPr>
+        <w:pStyle w:val="ListParagraph"/>
+        <w:numPr>
+          <w:ilvl w:val="0"/>
+          <w:numId w:val="5"/>
+        </w:numPr>
+      </w:pPr>
+      <w:proofErr w:type="spellStart"/>
+      <w:r>
+        <w:t>beforeAll</w:t>
+      </w:r>
+      <w:proofErr w:type="spellEnd"/>
+      <w:r>
+        <w:t xml:space="preserve"> - add controller to application</w:t>
+      </w:r>
+    </w:p>
+    <w:p>
+      <w:pPr>
+        <w:pStyle w:val="ListParagraph"/>
+        <w:numPr>
+          <w:ilvl w:val="0"/>
+          <w:numId w:val="5"/>
+        </w:numPr>
+      </w:pPr>
+      <w:proofErr w:type="spellStart"/>
+      <w:r>
+        <w:t>beforeEach</w:t>
+      </w:r>
+      <w:proofErr w:type="spellEnd"/>
+      <w:r>
+        <w:t xml:space="preserve"> - add html to document, set variables such as targets and controllers</w:t>
+      </w:r>
+    </w:p>
+    <w:p>
+      <w:pPr>
+        <w:pStyle w:val="ListParagraph"/>
+        <w:numPr>
+          <w:ilvl w:val="0"/>
+          <w:numId w:val="5"/>
+        </w:numPr>
+      </w:pPr>
+      <w:r>
+        <w:t>Test as normal with jest</w:t>
+      </w:r>
+    </w:p>
+    <w:p>
+      <w:pPr>
+        <w:pStyle w:val="ListParagraph"/>
+        <w:numPr>
+          <w:ilvl w:val="0"/>
+          <w:numId w:val="5"/>
+        </w:numPr>
+      </w:pPr>
+      <w:r>
+        <w:t xml:space="preserve">Ensure html loading is done in </w:t>
+      </w:r>
+      <w:proofErr w:type="spellStart"/>
+      <w:r>
+        <w:t>beforeEach</w:t>
+      </w:r>
+      <w:proofErr w:type="spellEnd"/>
+      <w:r>
+        <w:t xml:space="preserve"> else tests might be out of sync </w:t>
+      </w:r>
+    </w:p>
+    <w:p>
+      <w:pPr>
+        <w:pStyle w:val="ListParagraph"/>
+        <w:numPr>
+          <w:ilvl w:val="0"/>
+          <w:numId w:val="5"/>
+        </w:numPr>
+      </w:pPr>
+      <w:r>
+        <w:t xml:space="preserve">unloading controllers on </w:t>
+      </w:r>
+      <w:proofErr w:type="spellStart"/>
+      <w:r>
+        <w:t>afterAll</w:t>
+      </w:r>
+      <w:proofErr w:type="spellEnd"/>
+      <w:r>
+        <w:t xml:space="preserve"> to stop errors with disappearing document</w:t>
+      </w:r>
+    </w:p>
+    <w:p>
+      <w:pPr>
+        <w:pStyle w:val="ListParagraph"/>
+        <w:numPr>
+          <w:ilvl w:val="0"/>
+          <w:numId w:val="5"/>
+        </w:numPr>
+      </w:pPr>
+    </w:p>
+    <w:p/>
+    <w:p/>
     <w:p/>
     <w:sectPr>
       <w:pgSz w:w="11900" w:h="16840"/>
@@ -1894,6 +2810,119 @@
       </w:rPr>
     </w:lvl>
   </w:abstractNum>
+  <w:abstractNum w:abstractNumId="4" w15:restartNumberingAfterBreak="0">
+    <w:nsid w:val="4FDF7495"/>
+    <w:multiLevelType w:val="hybridMultilevel"/>
+    <w:tmpl w:val="A69C1D52"/>
+    <w:lvl w:ilvl="0" w:tplc="08090001">
+      <w:start w:val="1"/>
+      <w:numFmt w:val="bullet"/>
+      <w:lvlText w:val=""/>
+      <w:lvlJc w:val="left"/>
+      <w:pPr>
+        <w:ind w:left="720" w:hanging="360"/>
+      </w:pPr>
+      <w:rPr>
+        <w:rFonts w:ascii="Symbol" w:hAnsi="Symbol" w:hint="default"/>
+      </w:rPr>
+    </w:lvl>
+    <w:lvl w:ilvl="1" w:tplc="08090003" w:tentative="1">
+      <w:start w:val="1"/>
+      <w:numFmt w:val="bullet"/>
+      <w:lvlText w:val="o"/>
+      <w:lvlJc w:val="left"/>
+      <w:pPr>
+        <w:ind w:left="1440" w:hanging="360"/>
+      </w:pPr>
+      <w:rPr>
+        <w:rFonts w:ascii="Courier New" w:hAnsi="Courier New" w:cs="Courier New" w:hint="default"/>
+      </w:rPr>
+    </w:lvl>
+    <w:lvl w:ilvl="2" w:tplc="08090005" w:tentative="1">
+      <w:start w:val="1"/>
+      <w:numFmt w:val="bullet"/>
+      <w:lvlText w:val=""/>
+      <w:lvlJc w:val="left"/>
+      <w:pPr>
+        <w:ind w:left="2160" w:hanging="360"/>
+      </w:pPr>
+      <w:rPr>
+        <w:rFonts w:ascii="Wingdings" w:hAnsi="Wingdings" w:hint="default"/>
+      </w:rPr>
+    </w:lvl>
+    <w:lvl w:ilvl="3" w:tplc="08090001" w:tentative="1">
+      <w:start w:val="1"/>
+      <w:numFmt w:val="bullet"/>
+      <w:lvlText w:val=""/>
+      <w:lvlJc w:val="left"/>
+      <w:pPr>
+        <w:ind w:left="2880" w:hanging="360"/>
+      </w:pPr>
+      <w:rPr>
+        <w:rFonts w:ascii="Symbol" w:hAnsi="Symbol" w:hint="default"/>
+      </w:rPr>
+    </w:lvl>
+    <w:lvl w:ilvl="4" w:tplc="08090003" w:tentative="1">
+      <w:start w:val="1"/>
+      <w:numFmt w:val="bullet"/>
+      <w:lvlText w:val="o"/>
+      <w:lvlJc w:val="left"/>
+      <w:pPr>
+        <w:ind w:left="3600" w:hanging="360"/>
+      </w:pPr>
+      <w:rPr>
+        <w:rFonts w:ascii="Courier New" w:hAnsi="Courier New" w:cs="Courier New" w:hint="default"/>
+      </w:rPr>
+    </w:lvl>
+    <w:lvl w:ilvl="5" w:tplc="08090005" w:tentative="1">
+      <w:start w:val="1"/>
+      <w:numFmt w:val="bullet"/>
+      <w:lvlText w:val=""/>
+      <w:lvlJc w:val="left"/>
+      <w:pPr>
+        <w:ind w:left="4320" w:hanging="360"/>
+      </w:pPr>
+      <w:rPr>
+        <w:rFonts w:ascii="Wingdings" w:hAnsi="Wingdings" w:hint="default"/>
+      </w:rPr>
+    </w:lvl>
+    <w:lvl w:ilvl="6" w:tplc="08090001" w:tentative="1">
+      <w:start w:val="1"/>
+      <w:numFmt w:val="bullet"/>
+      <w:lvlText w:val=""/>
+      <w:lvlJc w:val="left"/>
+      <w:pPr>
+        <w:ind w:left="5040" w:hanging="360"/>
+      </w:pPr>
+      <w:rPr>
+        <w:rFonts w:ascii="Symbol" w:hAnsi="Symbol" w:hint="default"/>
+      </w:rPr>
+    </w:lvl>
+    <w:lvl w:ilvl="7" w:tplc="08090003" w:tentative="1">
+      <w:start w:val="1"/>
+      <w:numFmt w:val="bullet"/>
+      <w:lvlText w:val="o"/>
+      <w:lvlJc w:val="left"/>
+      <w:pPr>
+        <w:ind w:left="5760" w:hanging="360"/>
+      </w:pPr>
+      <w:rPr>
+        <w:rFonts w:ascii="Courier New" w:hAnsi="Courier New" w:cs="Courier New" w:hint="default"/>
+      </w:rPr>
+    </w:lvl>
+    <w:lvl w:ilvl="8" w:tplc="08090005" w:tentative="1">
+      <w:start w:val="1"/>
+      <w:numFmt w:val="bullet"/>
+      <w:lvlText w:val=""/>
+      <w:lvlJc w:val="left"/>
+      <w:pPr>
+        <w:ind w:left="6480" w:hanging="360"/>
+      </w:pPr>
+      <w:rPr>
+        <w:rFonts w:ascii="Wingdings" w:hAnsi="Wingdings" w:hint="default"/>
+      </w:rPr>
+    </w:lvl>
+  </w:abstractNum>
   <w:num w:numId="1">
     <w:abstractNumId w:val="3"/>
   </w:num>
@@ -1905,6 +2934,9 @@
   </w:num>
   <w:num w:numId="4">
     <w:abstractNumId w:val="2"/>
+  </w:num>
+  <w:num w:numId="5">
+    <w:abstractNumId w:val="4"/>
   </w:num>
 </w:numbering>
 </file>

</xml_diff>